<commit_message>
More admin? Why is this not all synced?
</commit_message>
<xml_diff>
--- a/How to ship.docx
+++ b/How to ship.docx
@@ -173,15 +173,19 @@
         </w:numPr>
       </w:pPr>
       <w:r>
-        <w:t xml:space="preserve">Update the front </w:t>
-      </w:r>
-      <w:proofErr w:type="spellStart"/>
-      <w:r>
-        <w:t>image+version</w:t>
-      </w:r>
-      <w:proofErr w:type="spellEnd"/>
-      <w:r>
-        <w:t xml:space="preserve">! Follow the steps in </w:t>
+        <w:t>Update the front image</w:t>
+      </w:r>
+      <w:r>
+        <w:t xml:space="preserve"> </w:t>
+      </w:r>
+      <w:r>
+        <w:t>+</w:t>
+      </w:r>
+      <w:r>
+        <w:t xml:space="preserve"> </w:t>
+      </w:r>
+      <w:r>
+        <w:t xml:space="preserve">version! Follow the steps in </w:t>
       </w:r>
       <w:proofErr w:type="spellStart"/>
       <w:r>
@@ -1141,7 +1145,6 @@
   <w:style w:type="character" w:default="1" w:styleId="DefaultParagraphFont">
     <w:name w:val="Default Paragraph Font"/>
     <w:uiPriority w:val="1"/>
-    <w:semiHidden/>
     <w:unhideWhenUsed/>
   </w:style>
   <w:style w:type="table" w:default="1" w:styleId="TableNormal">

</xml_diff>